<commit_message>
improve movement of pieces
</commit_message>
<xml_diff>
--- a/Stratego/Instruction.docx
+++ b/Stratego/Instruction.docx
@@ -28,7 +28,6 @@
         </w:rPr>
         <w:t xml:space="preserve">آموزش بازی </w:t>
       </w:r>
-      <w:proofErr w:type="spellStart"/>
       <w:r>
         <w:rPr>
           <w:rFonts w:ascii="Times New Roman" w:hAnsi="Times New Roman" w:cs="B Nazanin"/>
@@ -40,61 +39,60 @@
         </w:rPr>
         <w:t>Stratego</w:t>
       </w:r>
+    </w:p>
+    <w:p>
+      <w:pPr>
+        <w:bidi/>
+        <w:rPr>
+          <w:rFonts w:ascii="Times New Roman" w:hAnsi="Times New Roman" w:cs="B Nazanin"/>
+          <w:sz w:val="28"/>
+          <w:szCs w:val="28"/>
+          <w:rtl/>
+          <w:lang w:bidi="fa-IR"/>
+        </w:rPr>
+      </w:pPr>
+    </w:p>
+    <w:p>
+      <w:pPr>
+        <w:bidi/>
+        <w:rPr>
+          <w:rFonts w:ascii="Times New Roman" w:hAnsi="Times New Roman" w:cs="B Nazanin"/>
+          <w:sz w:val="28"/>
+          <w:szCs w:val="28"/>
+          <w:rtl/>
+          <w:lang w:bidi="fa-IR"/>
+        </w:rPr>
+      </w:pPr>
+      <w:r>
+        <w:rPr>
+          <w:rFonts w:ascii="Times New Roman" w:hAnsi="Times New Roman" w:cs="B Nazanin"/>
+          <w:sz w:val="28"/>
+          <w:szCs w:val="28"/>
+          <w:rtl/>
+          <w:lang w:bidi="fa-IR"/>
+        </w:rPr>
+        <w:t xml:space="preserve">سلام، به بازی فتح پرچم </w:t>
+      </w:r>
+      <w:r>
+        <w:rPr>
+          <w:rFonts w:ascii="Times New Roman" w:hAnsi="Times New Roman" w:cs="B Nazanin"/>
+          <w:sz w:val="28"/>
+          <w:szCs w:val="28"/>
+          <w:lang w:bidi="fa-IR"/>
+        </w:rPr>
+        <w:t>(</w:t>
+      </w:r>
+      <w:proofErr w:type="spellStart"/>
+      <w:r>
+        <w:rPr>
+          <w:rFonts w:ascii="Times New Roman" w:hAnsi="Times New Roman" w:cs="B Nazanin"/>
+          <w:sz w:val="28"/>
+          <w:szCs w:val="28"/>
+          <w:lang w:bidi="fa-IR"/>
+        </w:rPr>
+        <w:t>Stratego</w:t>
+      </w:r>
       <w:proofErr w:type="spellEnd"/>
-    </w:p>
-    <w:p>
-      <w:pPr>
-        <w:bidi/>
-        <w:rPr>
-          <w:rFonts w:ascii="Times New Roman" w:hAnsi="Times New Roman" w:cs="B Nazanin"/>
-          <w:sz w:val="28"/>
-          <w:szCs w:val="28"/>
-          <w:rtl/>
-          <w:lang w:bidi="fa-IR"/>
-        </w:rPr>
-      </w:pPr>
-    </w:p>
-    <w:p>
-      <w:pPr>
-        <w:bidi/>
-        <w:rPr>
-          <w:rFonts w:ascii="Times New Roman" w:hAnsi="Times New Roman" w:cs="B Nazanin"/>
-          <w:sz w:val="28"/>
-          <w:szCs w:val="28"/>
-          <w:rtl/>
-          <w:lang w:bidi="fa-IR"/>
-        </w:rPr>
-      </w:pPr>
-      <w:r>
-        <w:rPr>
-          <w:rFonts w:ascii="Times New Roman" w:hAnsi="Times New Roman" w:cs="B Nazanin"/>
-          <w:sz w:val="28"/>
-          <w:szCs w:val="28"/>
-          <w:rtl/>
-          <w:lang w:bidi="fa-IR"/>
-        </w:rPr>
-        <w:t xml:space="preserve">سلام، به بازی فتح پرچم </w:t>
-      </w:r>
-      <w:r>
-        <w:rPr>
-          <w:rFonts w:ascii="Times New Roman" w:hAnsi="Times New Roman" w:cs="B Nazanin"/>
-          <w:sz w:val="28"/>
-          <w:szCs w:val="28"/>
-          <w:lang w:bidi="fa-IR"/>
-        </w:rPr>
-        <w:t>(</w:t>
-      </w:r>
-      <w:proofErr w:type="spellStart"/>
-      <w:r>
-        <w:rPr>
-          <w:rFonts w:ascii="Times New Roman" w:hAnsi="Times New Roman" w:cs="B Nazanin"/>
-          <w:sz w:val="28"/>
-          <w:szCs w:val="28"/>
-          <w:lang w:bidi="fa-IR"/>
-        </w:rPr>
-        <w:t>Stratego</w:t>
-      </w:r>
-      <w:proofErr w:type="spellEnd"/>
       <w:r>
         <w:rPr>
           <w:rFonts w:ascii="Times New Roman" w:hAnsi="Times New Roman" w:cs="B Nazanin"/>
@@ -424,52 +422,23 @@
       <w:r>
         <w:rPr>
           <w:rFonts w:ascii="Times New Roman" w:hAnsi="Times New Roman" w:cs="B Nazanin"/>
-          <w:sz w:val="28"/>
-          <w:szCs w:val="28"/>
-          <w:rtl/>
-          <w:lang w:bidi="fa-IR"/>
-        </w:rPr>
-        <w:t>بعد از اجرا، شما با همچین محیطی رو به رو می شوید. بخش های مختلف این محیط رو با توجه به شماره داده شده به آن بخش توضیح خواهم داد.</w:t>
-      </w:r>
-      <w:r>
-        <w:rPr>
-          <w:rFonts w:ascii="Times New Roman" w:hAnsi="Times New Roman" w:cs="B Nazanin"/>
-          <w:noProof/>
-          <w:sz w:val="28"/>
-          <w:szCs w:val="28"/>
-        </w:rPr>
-        <w:t xml:space="preserve"> </w:t>
-      </w:r>
-    </w:p>
-    <w:p>
-      <w:pPr>
-        <w:bidi/>
-        <w:rPr>
-          <w:rFonts w:ascii="Times New Roman" w:hAnsi="Times New Roman" w:cs="B Nazanin"/>
-          <w:noProof/>
-          <w:sz w:val="28"/>
-          <w:szCs w:val="28"/>
-          <w:rtl/>
-        </w:rPr>
-      </w:pPr>
-      <w:r>
-        <w:rPr>
-          <w:rFonts w:ascii="Times New Roman" w:hAnsi="Times New Roman" w:cs="B Nazanin"/>
-          <w:noProof/>
+          <w:noProof/>
+          <w:sz w:val="28"/>
+          <w:szCs w:val="28"/>
         </w:rPr>
         <w:drawing>
           <wp:anchor distT="0" distB="0" distL="114300" distR="114300" simplePos="0" relativeHeight="251658240" behindDoc="1" locked="0" layoutInCell="1" allowOverlap="1">
             <wp:simplePos x="0" y="0"/>
             <wp:positionH relativeFrom="column">
-              <wp:posOffset>-76200</wp:posOffset>
+              <wp:posOffset>-47625</wp:posOffset>
             </wp:positionH>
             <wp:positionV relativeFrom="paragraph">
-              <wp:posOffset>125095</wp:posOffset>
+              <wp:posOffset>584199</wp:posOffset>
             </wp:positionV>
-            <wp:extent cx="5934075" cy="3962400"/>
-            <wp:effectExtent l="0" t="0" r="9525" b="0"/>
+            <wp:extent cx="6096000" cy="4073531"/>
+            <wp:effectExtent l="0" t="0" r="0" b="3175"/>
             <wp:wrapNone/>
-            <wp:docPr id="1" name="Picture 1"/>
+            <wp:docPr id="3" name="Picture 3"/>
             <wp:cNvGraphicFramePr>
               <a:graphicFrameLocks xmlns:a="http://schemas.openxmlformats.org/drawingml/2006/main" noChangeAspect="1"/>
             </wp:cNvGraphicFramePr>
@@ -477,13 +446,13 @@
               <a:graphicData uri="http://schemas.openxmlformats.org/drawingml/2006/picture">
                 <pic:pic xmlns:pic="http://schemas.openxmlformats.org/drawingml/2006/picture">
                   <pic:nvPicPr>
-                    <pic:cNvPr id="0" name="Picture 1"/>
+                    <pic:cNvPr id="0" name="Picture 2"/>
                     <pic:cNvPicPr>
                       <a:picLocks noChangeAspect="1" noChangeArrowheads="1"/>
                     </pic:cNvPicPr>
                   </pic:nvPicPr>
                   <pic:blipFill>
-                    <a:blip r:embed="rId5">
+                    <a:blip r:embed="rId6">
                       <a:extLst>
                         <a:ext uri="{28A0092B-C50C-407E-A947-70E740481C1C}">
                           <a14:useLocalDpi xmlns:a14="http://schemas.microsoft.com/office/drawing/2010/main" val="0"/>
@@ -498,7 +467,7 @@
                   <pic:spPr bwMode="auto">
                     <a:xfrm>
                       <a:off x="0" y="0"/>
-                      <a:ext cx="5934075" cy="3962400"/>
+                      <a:ext cx="6109681" cy="4082673"/>
                     </a:xfrm>
                     <a:prstGeom prst="rect">
                       <a:avLst/>
@@ -511,9 +480,64 @@
                 </pic:pic>
               </a:graphicData>
             </a:graphic>
+            <wp14:sizeRelH relativeFrom="margin">
+              <wp14:pctWidth>0</wp14:pctWidth>
+            </wp14:sizeRelH>
+            <wp14:sizeRelV relativeFrom="margin">
+              <wp14:pctHeight>0</wp14:pctHeight>
+            </wp14:sizeRelV>
           </wp:anchor>
         </w:drawing>
       </w:r>
+      <w:r>
+        <w:rPr>
+          <w:rFonts w:ascii="Times New Roman" w:hAnsi="Times New Roman" w:cs="B Nazanin"/>
+          <w:sz w:val="28"/>
+          <w:szCs w:val="28"/>
+          <w:rtl/>
+          <w:lang w:bidi="fa-IR"/>
+        </w:rPr>
+        <w:t>بعد از اجرا، شما با همچین محیطی رو به رو می شوید. بخش های مختلف این محیط رو با توجه به شماره داده شده به آن بخش توضیح خواهم داد.</w:t>
+      </w:r>
+      <w:r>
+        <w:rPr>
+          <w:rFonts w:ascii="Times New Roman" w:hAnsi="Times New Roman" w:cs="B Nazanin"/>
+          <w:noProof/>
+          <w:sz w:val="28"/>
+          <w:szCs w:val="28"/>
+        </w:rPr>
+        <w:t xml:space="preserve"> </w:t>
+      </w:r>
+    </w:p>
+    <w:p>
+      <w:pPr>
+        <w:bidi/>
+        <w:rPr>
+          <w:rFonts w:ascii="Times New Roman" w:hAnsi="Times New Roman" w:cs="B Nazanin"/>
+          <w:noProof/>
+        </w:rPr>
+      </w:pPr>
+    </w:p>
+    <w:p>
+      <w:pPr>
+        <w:bidi/>
+        <w:rPr>
+          <w:rFonts w:ascii="Times New Roman" w:hAnsi="Times New Roman" w:cs="B Nazanin"/>
+          <w:noProof/>
+        </w:rPr>
+      </w:pPr>
+    </w:p>
+    <w:p>
+      <w:pPr>
+        <w:bidi/>
+        <w:rPr>
+          <w:rFonts w:ascii="Times New Roman" w:hAnsi="Times New Roman" w:cs="B Nazanin"/>
+          <w:noProof/>
+          <w:sz w:val="28"/>
+          <w:szCs w:val="28"/>
+          <w:rtl/>
+        </w:rPr>
+      </w:pPr>
       <w:r>
         <w:rPr>
           <w:rFonts w:ascii="Times New Roman" w:hAnsi="Times New Roman" w:cs="B Nazanin"/>
@@ -945,6 +969,107 @@
         </w:rPr>
         <w:t xml:space="preserve"> را بزنید.</w:t>
       </w:r>
+      <w:ins w:id="0" w:author="Microsoft account" w:date="2022-07-05T15:51:00Z">
+        <w:r>
+          <w:rPr>
+            <w:rFonts w:ascii="Times New Roman" w:hAnsi="Times New Roman" w:cs="B Nazanin"/>
+            <w:noProof/>
+            <w:sz w:val="28"/>
+            <w:szCs w:val="28"/>
+            <w:rtl/>
+            <w:lang w:bidi="fa-IR"/>
+          </w:rPr>
+          <w:br/>
+        </w:r>
+      </w:ins>
+      <w:r>
+        <w:rPr>
+          <w:rFonts w:ascii="Times New Roman" w:hAnsi="Times New Roman" w:cs="B Nazanin" w:hint="cs"/>
+          <w:noProof/>
+          <w:sz w:val="28"/>
+          <w:szCs w:val="28"/>
+          <w:rtl/>
+          <w:lang w:bidi="fa-IR"/>
+        </w:rPr>
+        <w:lastRenderedPageBreak/>
+        <w:t xml:space="preserve">شما می توانید از فایل </w:t>
+      </w:r>
+      <w:r>
+        <w:rPr>
+          <w:rFonts w:ascii="Times New Roman" w:hAnsi="Times New Roman" w:cs="B Nazanin"/>
+          <w:noProof/>
+          <w:sz w:val="28"/>
+          <w:szCs w:val="28"/>
+          <w:lang w:bidi="fa-IR"/>
+        </w:rPr>
+        <w:t>text.txt</w:t>
+      </w:r>
+      <w:r>
+        <w:rPr>
+          <w:rFonts w:ascii="Times New Roman" w:hAnsi="Times New Roman" w:cs="B Nazanin" w:hint="cs"/>
+          <w:noProof/>
+          <w:sz w:val="28"/>
+          <w:szCs w:val="28"/>
+          <w:rtl/>
+          <w:lang w:bidi="fa-IR"/>
+        </w:rPr>
+        <w:t xml:space="preserve"> که در فایل </w:t>
+      </w:r>
+      <w:r>
+        <w:rPr>
+          <w:rFonts w:ascii="Times New Roman" w:hAnsi="Times New Roman" w:cs="B Nazanin"/>
+          <w:noProof/>
+          <w:sz w:val="28"/>
+          <w:szCs w:val="28"/>
+          <w:lang w:bidi="fa-IR"/>
+        </w:rPr>
+        <w:t>zip</w:t>
+      </w:r>
+      <w:r>
+        <w:rPr>
+          <w:rFonts w:ascii="Times New Roman" w:hAnsi="Times New Roman" w:cs="B Nazanin" w:hint="cs"/>
+          <w:noProof/>
+          <w:sz w:val="28"/>
+          <w:szCs w:val="28"/>
+          <w:rtl/>
+          <w:lang w:bidi="fa-IR"/>
+        </w:rPr>
+        <w:t xml:space="preserve"> در اختیارتان قرار گرفته، استفاده و آن ر</w:t>
+      </w:r>
+      <w:bookmarkStart w:id="1" w:name="_GoBack"/>
+      <w:bookmarkEnd w:id="1"/>
+      <w:r>
+        <w:rPr>
+          <w:rFonts w:ascii="Times New Roman" w:hAnsi="Times New Roman" w:cs="B Nazanin" w:hint="cs"/>
+          <w:noProof/>
+          <w:sz w:val="28"/>
+          <w:szCs w:val="28"/>
+          <w:rtl/>
+          <w:lang w:bidi="fa-IR"/>
+        </w:rPr>
+        <w:t xml:space="preserve">ا </w:t>
+      </w:r>
+      <w:r>
+        <w:rPr>
+          <w:rFonts w:ascii="Times New Roman" w:hAnsi="Times New Roman" w:cs="B Nazanin"/>
+          <w:noProof/>
+          <w:sz w:val="28"/>
+          <w:szCs w:val="28"/>
+          <w:lang w:bidi="fa-IR"/>
+        </w:rPr>
+        <w:t>load</w:t>
+      </w:r>
+      <w:r>
+        <w:rPr>
+          <w:rFonts w:ascii="Times New Roman" w:hAnsi="Times New Roman" w:cs="B Nazanin" w:hint="cs"/>
+          <w:noProof/>
+          <w:sz w:val="28"/>
+          <w:szCs w:val="28"/>
+          <w:rtl/>
+          <w:lang w:bidi="fa-IR"/>
+        </w:rPr>
+        <w:t xml:space="preserve"> کنید.</w:t>
+      </w:r>
       <w:r>
         <w:rPr>
           <w:rFonts w:ascii="Times New Roman" w:hAnsi="Times New Roman" w:cs="B Nazanin"/>
@@ -1098,18 +1223,7 @@
           <w:rtl/>
           <w:lang w:bidi="fa-IR"/>
         </w:rPr>
-        <w:t xml:space="preserve"> برای شما در آن محل ایجاد خواهد شد </w:t>
-      </w:r>
-      <w:r>
-        <w:rPr>
-          <w:rFonts w:ascii="Times New Roman" w:hAnsi="Times New Roman" w:cs="B Nazanin"/>
-          <w:noProof/>
-          <w:sz w:val="28"/>
-          <w:szCs w:val="28"/>
-          <w:rtl/>
-          <w:lang w:bidi="fa-IR"/>
-        </w:rPr>
-        <w:t>در صورت برخورد با هرگونه مشکل درین روند، در قسمت 3 به شما گزارشی داده خواهد شد.</w:t>
+        <w:t xml:space="preserve"> برای شما در آن محل ایجاد خواهد شد در صورت برخورد با هرگونه مشکل درین روند، در قسمت 3 به شما گزارشی داده خواهد شد.</w:t>
       </w:r>
     </w:p>
     <w:p>
@@ -1331,6 +1445,16 @@
       <w:pPr>
         <w:bidi/>
         <w:rPr>
+          <w:rFonts w:ascii="Times New Roman" w:hAnsi="Times New Roman" w:cs="B Nazanin"/>
+          <w:noProof/>
+          <w:sz w:val="28"/>
+          <w:szCs w:val="28"/>
+          <w:rtl/>
+          <w:lang w:bidi="fa-IR"/>
+        </w:rPr>
+      </w:pPr>
+      <w:r>
+        <w:rPr>
           <w:rFonts w:ascii="Times New Roman" w:hAnsi="Times New Roman" w:cs="B Nazanin" w:hint="cs"/>
           <w:noProof/>
           <w:sz w:val="28"/>
@@ -1338,7 +1462,18 @@
           <w:rtl/>
           <w:lang w:bidi="fa-IR"/>
         </w:rPr>
-      </w:pPr>
+        <w:t xml:space="preserve">برای خروج هم می توانید برنامه را از محیط </w:t>
+      </w:r>
+      <w:r>
+        <w:rPr>
+          <w:rFonts w:ascii="Times New Roman" w:hAnsi="Times New Roman" w:cs="B Nazanin"/>
+          <w:noProof/>
+          <w:sz w:val="28"/>
+          <w:szCs w:val="28"/>
+          <w:lang w:bidi="fa-IR"/>
+        </w:rPr>
+        <w:t>ide</w:t>
+      </w:r>
       <w:r>
         <w:rPr>
           <w:rFonts w:ascii="Times New Roman" w:hAnsi="Times New Roman" w:cs="B Nazanin" w:hint="cs"/>
@@ -1348,17 +1483,17 @@
           <w:rtl/>
           <w:lang w:bidi="fa-IR"/>
         </w:rPr>
-        <w:t xml:space="preserve">برای خروج هم می توانید برنامه را از محیط </w:t>
-      </w:r>
-      <w:r>
-        <w:rPr>
-          <w:rFonts w:ascii="Times New Roman" w:hAnsi="Times New Roman" w:cs="B Nazanin"/>
-          <w:noProof/>
-          <w:sz w:val="28"/>
-          <w:szCs w:val="28"/>
-          <w:lang w:bidi="fa-IR"/>
-        </w:rPr>
-        <w:t>ide</w:t>
+        <w:t xml:space="preserve"> خود </w:t>
+      </w:r>
+      <w:r>
+        <w:rPr>
+          <w:rFonts w:ascii="Times New Roman" w:hAnsi="Times New Roman" w:cs="B Nazanin"/>
+          <w:noProof/>
+          <w:sz w:val="28"/>
+          <w:szCs w:val="28"/>
+          <w:lang w:bidi="fa-IR"/>
+        </w:rPr>
+        <w:t>stop</w:t>
       </w:r>
       <w:r>
         <w:rPr>
@@ -1369,27 +1504,6 @@
           <w:rtl/>
           <w:lang w:bidi="fa-IR"/>
         </w:rPr>
-        <w:t xml:space="preserve"> خود </w:t>
-      </w:r>
-      <w:r>
-        <w:rPr>
-          <w:rFonts w:ascii="Times New Roman" w:hAnsi="Times New Roman" w:cs="B Nazanin"/>
-          <w:noProof/>
-          <w:sz w:val="28"/>
-          <w:szCs w:val="28"/>
-          <w:lang w:bidi="fa-IR"/>
-        </w:rPr>
-        <w:t>stop</w:t>
-      </w:r>
-      <w:r>
-        <w:rPr>
-          <w:rFonts w:ascii="Times New Roman" w:hAnsi="Times New Roman" w:cs="B Nazanin" w:hint="cs"/>
-          <w:noProof/>
-          <w:sz w:val="28"/>
-          <w:szCs w:val="28"/>
-          <w:rtl/>
-          <w:lang w:bidi="fa-IR"/>
-        </w:rPr>
         <w:t xml:space="preserve"> یا ضربدر موجود در قسمت بالا سمت راست برنامه را کلیک کنید.</w:t>
       </w:r>
     </w:p>
@@ -1397,19 +1511,6 @@
       <w:pPr>
         <w:bidi/>
         <w:rPr>
-          <w:rFonts w:ascii="Times New Roman" w:hAnsi="Times New Roman" w:cs="B Nazanin" w:hint="cs"/>
-          <w:noProof/>
-          <w:sz w:val="28"/>
-          <w:szCs w:val="28"/>
-          <w:rtl/>
-          <w:lang w:bidi="fa-IR"/>
-        </w:rPr>
-      </w:pPr>
-    </w:p>
-    <w:p>
-      <w:pPr>
-        <w:bidi/>
-        <w:rPr>
           <w:rFonts w:ascii="Times New Roman" w:hAnsi="Times New Roman" w:cs="B Nazanin"/>
           <w:noProof/>
           <w:sz w:val="28"/>
@@ -1437,20 +1538,6 @@
         </w:rPr>
         <w:t>پرچم کامپیوتر است.</w:t>
       </w:r>
-      <w:bookmarkStart w:id="0" w:name="_GoBack"/>
-      <w:bookmarkEnd w:id="0"/>
-    </w:p>
-    <w:p>
-      <w:pPr>
-        <w:bidi/>
-        <w:rPr>
-          <w:rFonts w:ascii="Times New Roman" w:hAnsi="Times New Roman" w:cs="B Nazanin"/>
-          <w:noProof/>
-          <w:sz w:val="28"/>
-          <w:szCs w:val="28"/>
-          <w:rtl/>
-        </w:rPr>
-      </w:pPr>
     </w:p>
     <w:p>
       <w:pPr>
@@ -1675,6 +1762,14 @@
     <w:abstractNumId w:val="0"/>
   </w:num>
 </w:numbering>
+</file>
+
+<file path=word/people.xml><?xml version="1.0" encoding="utf-8"?>
+<w15:people xmlns:wpc="http://schemas.microsoft.com/office/word/2010/wordprocessingCanvas" xmlns:mc="http://schemas.openxmlformats.org/markup-compatibility/2006" xmlns:o="urn:schemas-microsoft-com:office:office" xmlns:r="http://schemas.openxmlformats.org/officeDocument/2006/relationships" xmlns:m="http://schemas.openxmlformats.org/officeDocument/2006/math" xmlns:v="urn:schemas-microsoft-com:vml" xmlns:wp14="http://schemas.microsoft.com/office/word/2010/wordprocessingDrawing" xmlns:wp="http://schemas.openxmlformats.org/drawingml/2006/wordprocessingDrawing" xmlns:w10="urn:schemas-microsoft-com:office:word" xmlns:w="http://schemas.openxmlformats.org/wordprocessingml/2006/main" xmlns:w14="http://schemas.microsoft.com/office/word/2010/wordml" xmlns:w15="http://schemas.microsoft.com/office/word/2012/wordml" xmlns:wpg="http://schemas.microsoft.com/office/word/2010/wordprocessingGroup" xmlns:wpi="http://schemas.microsoft.com/office/word/2010/wordprocessingInk" xmlns:wne="http://schemas.microsoft.com/office/word/2006/wordml" xmlns:wps="http://schemas.microsoft.com/office/word/2010/wordprocessingShape" mc:Ignorable="w14 w15 wp14">
+  <w15:person w15:author="Microsoft account">
+    <w15:presenceInfo w15:providerId="Windows Live" w15:userId="ddd51edfd20866f4"/>
+  </w15:person>
+</w15:people>
 </file>
 
 <file path=word/styles.xml><?xml version="1.0" encoding="utf-8"?>
@@ -2109,6 +2204,36 @@
       <w:contextualSpacing/>
     </w:pPr>
   </w:style>
+  <w:style w:type="paragraph" w:styleId="BalloonText">
+    <w:name w:val="Balloon Text"/>
+    <w:basedOn w:val="Normal"/>
+    <w:link w:val="BalloonTextChar"/>
+    <w:uiPriority w:val="99"/>
+    <w:semiHidden/>
+    <w:unhideWhenUsed/>
+    <w:rsid w:val="00F202DC"/>
+    <w:pPr>
+      <w:spacing w:after="0" w:line="240" w:lineRule="auto"/>
+    </w:pPr>
+    <w:rPr>
+      <w:rFonts w:ascii="Segoe UI" w:hAnsi="Segoe UI" w:cs="Segoe UI"/>
+      <w:sz w:val="18"/>
+      <w:szCs w:val="18"/>
+    </w:rPr>
+  </w:style>
+  <w:style w:type="character" w:customStyle="1" w:styleId="BalloonTextChar">
+    <w:name w:val="Balloon Text Char"/>
+    <w:basedOn w:val="DefaultParagraphFont"/>
+    <w:link w:val="BalloonText"/>
+    <w:uiPriority w:val="99"/>
+    <w:semiHidden/>
+    <w:rsid w:val="00F202DC"/>
+    <w:rPr>
+      <w:rFonts w:ascii="Segoe UI" w:hAnsi="Segoe UI" w:cs="Segoe UI"/>
+      <w:sz w:val="18"/>
+      <w:szCs w:val="18"/>
+    </w:rPr>
+  </w:style>
 </w:styles>
 </file>
 
@@ -2371,4 +2496,16 @@
     </a:ext>
   </a:extLst>
 </a:theme>
+</file>
+
+<file path=customXml/item1.xml><?xml version="1.0" encoding="utf-8"?>
+<b:Sources xmlns:b="http://schemas.openxmlformats.org/officeDocument/2006/bibliography" xmlns="http://schemas.openxmlformats.org/officeDocument/2006/bibliography" SelectedStyle="\IEEE2006OfficeOnline.xsl" StyleName="IEEE" Version="2006"/>
+</file>
+
+<file path=customXml/itemProps1.xml><?xml version="1.0" encoding="utf-8"?>
+<ds:datastoreItem xmlns:ds="http://schemas.openxmlformats.org/officeDocument/2006/customXml" ds:itemID="{9D5ED400-06EE-4F55-A886-393AD5086E3D}">
+  <ds:schemaRefs>
+    <ds:schemaRef ds:uri="http://schemas.openxmlformats.org/officeDocument/2006/bibliography"/>
+  </ds:schemaRefs>
+</ds:datastoreItem>
 </file>
</xml_diff>